<commit_message>
Task 1 to Task 7
</commit_message>
<xml_diff>
--- a/Task 1.docx
+++ b/Task 1.docx
@@ -9,125 +9,33 @@
     </w:p>
     <w:p>
       <w:r>
-        <w:t xml:space="preserve">1 Clone the repository git clone https://github.com/AnjuMeleth/ </w:t>
-      </w:r>
-      <w:proofErr w:type="spellStart"/>
-      <w:r>
-        <w:t>DevOpsMasterPuppet.git</w:t>
-      </w:r>
-      <w:proofErr w:type="spellEnd"/>
-      <w:r>
-        <w:t xml:space="preserve"> 2 Run the Puppet Master installation script </w:t>
-      </w:r>
-      <w:proofErr w:type="spellStart"/>
-      <w:r>
-        <w:t>sh</w:t>
-      </w:r>
-      <w:proofErr w:type="spellEnd"/>
-      <w:r>
-        <w:t xml:space="preserve"> puppetmasterinstall.sh 3 Edit the file /etc/default/</w:t>
-      </w:r>
-      <w:proofErr w:type="spellStart"/>
-      <w:r>
-        <w:t>puppetserver</w:t>
-      </w:r>
-      <w:proofErr w:type="spellEnd"/>
-      <w:r>
-        <w:t xml:space="preserve"> </w:t>
-      </w:r>
-      <w:proofErr w:type="spellStart"/>
-      <w:r>
-        <w:t>sudo</w:t>
-      </w:r>
-      <w:proofErr w:type="spellEnd"/>
-      <w:r>
-        <w:t xml:space="preserve"> vi /etc/default/</w:t>
-      </w:r>
-      <w:proofErr w:type="spellStart"/>
-      <w:r>
-        <w:t>puppetserver</w:t>
-      </w:r>
-      <w:proofErr w:type="spellEnd"/>
-      <w:r>
-        <w:t xml:space="preserve"> JAVA_ARGS="-Xms512m - Xmx512m - </w:t>
-      </w:r>
-      <w:proofErr w:type="spellStart"/>
-      <w:r>
-        <w:t>XX:MaxPermSize</w:t>
-      </w:r>
-      <w:proofErr w:type="spellEnd"/>
-      <w:r>
-        <w:t xml:space="preserve">=256m" 4 Open port 8140 </w:t>
-      </w:r>
-      <w:proofErr w:type="spellStart"/>
-      <w:r>
-        <w:t>sudo</w:t>
-      </w:r>
-      <w:proofErr w:type="spellEnd"/>
-      <w:r>
-        <w:t xml:space="preserve"> </w:t>
-      </w:r>
-      <w:proofErr w:type="spellStart"/>
-      <w:r>
-        <w:t>ufw</w:t>
-      </w:r>
-      <w:proofErr w:type="spellEnd"/>
-      <w:r>
-        <w:t xml:space="preserve"> allow 8140 5 Edit hosts file to enter the </w:t>
-      </w:r>
-      <w:proofErr w:type="spellStart"/>
-      <w:r>
-        <w:t>ipaddress</w:t>
-      </w:r>
-      <w:proofErr w:type="spellEnd"/>
-      <w:r>
-        <w:t xml:space="preserve"> of the master with a DNS name puppet </w:t>
-      </w:r>
-      <w:proofErr w:type="spellStart"/>
-      <w:r>
-        <w:t>sudo</w:t>
-      </w:r>
-      <w:proofErr w:type="spellEnd"/>
-      <w:r>
-        <w:t xml:space="preserve"> vi /etc/hosts 6 Start the </w:t>
-      </w:r>
-      <w:proofErr w:type="spellStart"/>
-      <w:r>
-        <w:t>puppetserver</w:t>
-      </w:r>
-      <w:proofErr w:type="spellEnd"/>
-      <w:r>
-        <w:t xml:space="preserve"> </w:t>
-      </w:r>
-      <w:proofErr w:type="spellStart"/>
-      <w:r>
-        <w:t>sudo</w:t>
-      </w:r>
-      <w:proofErr w:type="spellEnd"/>
-      <w:r>
-        <w:t xml:space="preserve"> </w:t>
-      </w:r>
-      <w:proofErr w:type="spellStart"/>
-      <w:r>
-        <w:t>systemctl</w:t>
-      </w:r>
-      <w:proofErr w:type="spellEnd"/>
-      <w:r>
-        <w:t xml:space="preserve"> start </w:t>
-      </w:r>
-      <w:proofErr w:type="spellStart"/>
-      <w:r>
-        <w:t>puppetserver</w:t>
-      </w:r>
-      <w:proofErr w:type="spellEnd"/>
-    </w:p>
-    <w:p>
+        <w:t>1 Clone the repository git clone https://github.com/AnjuMeleth/ DevOpsMasterPuppet.git 2 Run the Puppet Master installation script sh puppetmasterinstall.sh 3 Edit the file /etc/default/puppetserver sudo vi /etc/default/puppetserver JAVA_ARGS="-Xms512m - Xmx512m - XX:MaxPermSize=256m" 4 Open port 8140 sudo ufw allow 8140 5 Edit hosts file to enter the ipaddress of the master with a DNS name puppet sudo vi /etc/hosts 6 Start the puppetserver sudo systemctl start puppetserver</w:t>
+      </w:r>
+    </w:p>
+    <w:p/>
+    <w:p/>
+    <w:p>
+      <w:pPr>
+        <w:tabs>
+          <w:tab w:val="left" w:pos="1646"/>
+        </w:tabs>
+        <w:rPr>
+          <w:noProof/>
+        </w:rPr>
+      </w:pPr>
+    </w:p>
+    <w:p>
+      <w:pPr>
+        <w:rPr>
+          <w:noProof/>
+        </w:rPr>
+      </w:pPr>
       <w:r>
         <w:rPr>
           <w:noProof/>
         </w:rPr>
         <w:drawing>
-          <wp:inline distT="0" distB="0" distL="0" distR="0" wp14:anchorId="486BB5BB" wp14:editId="691C23C3">
+          <wp:inline distT="0" distB="0" distL="0" distR="0" wp14:anchorId="4A795960" wp14:editId="20BD6D81">
             <wp:extent cx="5731510" cy="3223895"/>
             <wp:effectExtent l="0" t="0" r="2540" b="0"/>
             <wp:docPr id="1" name="Picture 1"/>
@@ -164,15 +72,20 @@
       </w:r>
     </w:p>
     <w:p>
+      <w:pPr>
+        <w:rPr>
+          <w:noProof/>
+        </w:rPr>
+      </w:pPr>
       <w:r>
         <w:rPr>
           <w:noProof/>
         </w:rPr>
         <w:drawing>
-          <wp:inline distT="0" distB="0" distL="0" distR="0" wp14:anchorId="3954F78A" wp14:editId="63A566BD">
+          <wp:inline distT="0" distB="0" distL="0" distR="0" wp14:anchorId="21F36769" wp14:editId="2C0819F6">
             <wp:extent cx="5731510" cy="3223895"/>
             <wp:effectExtent l="0" t="0" r="2540" b="0"/>
-            <wp:docPr id="2" name="Picture 2"/>
+            <wp:docPr id="7" name="Picture 7"/>
             <wp:cNvGraphicFramePr>
               <a:graphicFrameLocks xmlns:a="http://schemas.openxmlformats.org/drawingml/2006/main" noChangeAspect="1"/>
             </wp:cNvGraphicFramePr>
@@ -206,34 +119,27 @@
       </w:r>
     </w:p>
     <w:p>
-      <w:r>
-        <w:t xml:space="preserve">Save file </w:t>
-      </w:r>
-      <w:proofErr w:type="spellStart"/>
-      <w:r>
-        <w:t>wq</w:t>
-      </w:r>
-      <w:proofErr w:type="spellEnd"/>
-      <w:r>
-        <w:t>!</w:t>
-      </w:r>
-    </w:p>
-    <w:p>
-      <w:pPr>
-        <w:rPr>
-          <w:noProof/>
-        </w:rPr>
-      </w:pPr>
-      <w:r>
-        <w:rPr>
-          <w:noProof/>
-        </w:rPr>
-        <w:lastRenderedPageBreak/>
+      <w:pPr>
+        <w:rPr>
+          <w:noProof/>
+        </w:rPr>
+      </w:pPr>
+    </w:p>
+    <w:p>
+      <w:pPr>
+        <w:rPr>
+          <w:noProof/>
+        </w:rPr>
+      </w:pPr>
+      <w:r>
+        <w:rPr>
+          <w:noProof/>
+        </w:rPr>
         <w:drawing>
-          <wp:inline distT="0" distB="0" distL="0" distR="0" wp14:anchorId="23B046DF" wp14:editId="2505C348">
-            <wp:extent cx="5731510" cy="1965366"/>
+          <wp:inline distT="0" distB="0" distL="0" distR="0" wp14:anchorId="29A37B4E" wp14:editId="0CAB5F74">
+            <wp:extent cx="5731510" cy="3223895"/>
             <wp:effectExtent l="0" t="0" r="2540" b="0"/>
-            <wp:docPr id="3" name="Picture 3"/>
+            <wp:docPr id="9" name="Picture 9"/>
             <wp:cNvGraphicFramePr>
               <a:graphicFrameLocks xmlns:a="http://schemas.openxmlformats.org/drawingml/2006/main" noChangeAspect="1"/>
             </wp:cNvGraphicFramePr>
@@ -253,7 +159,7 @@
                   <pic:spPr>
                     <a:xfrm>
                       <a:off x="0" y="0"/>
-                      <a:ext cx="5741726" cy="1968869"/>
+                      <a:ext cx="5731510" cy="3223895"/>
                     </a:xfrm>
                     <a:prstGeom prst="rect">
                       <a:avLst/>
@@ -269,78 +175,31 @@
     <w:p>
       <w:pPr>
         <w:tabs>
-          <w:tab w:val="left" w:pos="1646"/>
+          <w:tab w:val="left" w:pos="3609"/>
         </w:tabs>
+        <w:rPr>
+          <w:noProof/>
+        </w:rPr>
       </w:pPr>
       <w:r>
         <w:tab/>
       </w:r>
-      <w:r>
-        <w:t xml:space="preserve">Edit hosts file to enter the </w:t>
-      </w:r>
-      <w:proofErr w:type="spellStart"/>
-      <w:r>
-        <w:t>ipaddress</w:t>
-      </w:r>
-      <w:proofErr w:type="spellEnd"/>
-      <w:r>
-        <w:t xml:space="preserve"> of the master with a DNS name puppet </w:t>
-      </w:r>
-      <w:proofErr w:type="spellStart"/>
-      <w:r>
-        <w:t>sudo</w:t>
-      </w:r>
-      <w:proofErr w:type="spellEnd"/>
-      <w:r>
-        <w:t xml:space="preserve"> vi /etc/hosts</w:t>
-      </w:r>
     </w:p>
     <w:p>
       <w:pPr>
         <w:tabs>
-          <w:tab w:val="left" w:pos="1646"/>
+          <w:tab w:val="left" w:pos="2038"/>
         </w:tabs>
       </w:pPr>
       <w:r>
-        <w:t xml:space="preserve">Enter the </w:t>
-      </w:r>
-      <w:proofErr w:type="spellStart"/>
-      <w:r>
-        <w:t>ip</w:t>
-      </w:r>
-      <w:proofErr w:type="spellEnd"/>
-      <w:r>
-        <w:t xml:space="preserve"> address of master (node 1)</w:t>
-      </w:r>
-    </w:p>
-    <w:p>
-      <w:pPr>
-        <w:tabs>
-          <w:tab w:val="left" w:pos="1646"/>
-        </w:tabs>
-        <w:rPr>
-          <w:noProof/>
-        </w:rPr>
-      </w:pPr>
-    </w:p>
-    <w:p>
-      <w:pPr>
-        <w:tabs>
-          <w:tab w:val="left" w:pos="1646"/>
-        </w:tabs>
-        <w:rPr>
-          <w:noProof/>
-        </w:rPr>
-      </w:pPr>
-      <w:r>
         <w:rPr>
           <w:noProof/>
         </w:rPr>
         <w:drawing>
-          <wp:inline distT="0" distB="0" distL="0" distR="0" wp14:anchorId="1EF85D33" wp14:editId="58D5F32A">
+          <wp:inline distT="0" distB="0" distL="0" distR="0" wp14:anchorId="49E28A03" wp14:editId="7B2FA4DD">
             <wp:extent cx="5731510" cy="3223895"/>
             <wp:effectExtent l="0" t="0" r="2540" b="0"/>
-            <wp:docPr id="4" name="Picture 4"/>
+            <wp:docPr id="10" name="Picture 10"/>
             <wp:cNvGraphicFramePr>
               <a:graphicFrameLocks xmlns:a="http://schemas.openxmlformats.org/drawingml/2006/main" noChangeAspect="1"/>
             </wp:cNvGraphicFramePr>
@@ -376,38 +235,15 @@
     <w:p>
       <w:pPr>
         <w:tabs>
-          <w:tab w:val="left" w:pos="1646"/>
+          <w:tab w:val="left" w:pos="2038"/>
         </w:tabs>
       </w:pPr>
     </w:p>
     <w:p>
       <w:pPr>
         <w:tabs>
-          <w:tab w:val="left" w:pos="1646"/>
+          <w:tab w:val="left" w:pos="2038"/>
         </w:tabs>
-        <w:rPr>
-          <w:noProof/>
-        </w:rPr>
-      </w:pPr>
-    </w:p>
-    <w:p>
-      <w:pPr>
-        <w:tabs>
-          <w:tab w:val="left" w:pos="1646"/>
-        </w:tabs>
-        <w:rPr>
-          <w:noProof/>
-        </w:rPr>
-      </w:pPr>
-    </w:p>
-    <w:p>
-      <w:pPr>
-        <w:tabs>
-          <w:tab w:val="left" w:pos="1646"/>
-        </w:tabs>
-        <w:rPr>
-          <w:noProof/>
-        </w:rPr>
       </w:pPr>
       <w:r>
         <w:rPr>
@@ -415,10 +251,10 @@
         </w:rPr>
         <w:lastRenderedPageBreak/>
         <w:drawing>
-          <wp:inline distT="0" distB="0" distL="0" distR="0" wp14:anchorId="308E3D61" wp14:editId="536D9A19">
-            <wp:extent cx="5731510" cy="2223655"/>
-            <wp:effectExtent l="0" t="0" r="2540" b="5715"/>
-            <wp:docPr id="5" name="Picture 5"/>
+          <wp:inline distT="0" distB="0" distL="0" distR="0" wp14:anchorId="1474331D" wp14:editId="5E3D9E7E">
+            <wp:extent cx="5731510" cy="3223895"/>
+            <wp:effectExtent l="0" t="0" r="2540" b="0"/>
+            <wp:docPr id="11" name="Picture 11"/>
             <wp:cNvGraphicFramePr>
               <a:graphicFrameLocks xmlns:a="http://schemas.openxmlformats.org/drawingml/2006/main" noChangeAspect="1"/>
             </wp:cNvGraphicFramePr>
@@ -438,7 +274,7 @@
                   <pic:spPr>
                     <a:xfrm>
                       <a:off x="0" y="0"/>
-                      <a:ext cx="5743037" cy="2228127"/>
+                      <a:ext cx="5731510" cy="3223895"/>
                     </a:xfrm>
                     <a:prstGeom prst="rect">
                       <a:avLst/>
@@ -453,32 +289,39 @@
     </w:p>
     <w:p>
       <w:pPr>
-        <w:rPr>
-          <w:noProof/>
-        </w:rPr>
-      </w:pPr>
-    </w:p>
-    <w:p>
-      <w:pPr>
         <w:tabs>
-          <w:tab w:val="left" w:pos="3609"/>
+          <w:tab w:val="left" w:pos="2038"/>
         </w:tabs>
-        <w:rPr>
-          <w:noProof/>
-        </w:rPr>
-      </w:pPr>
-      <w:r>
-        <w:tab/>
-      </w:r>
+      </w:pPr>
+      <w:r>
+        <w:t>Save wq!</w:t>
+      </w:r>
+    </w:p>
+    <w:p>
+      <w:pPr>
+        <w:tabs>
+          <w:tab w:val="left" w:pos="2038"/>
+        </w:tabs>
+      </w:pPr>
+      <w:r>
+        <w:t>Start puppet server</w:t>
+      </w:r>
+    </w:p>
+    <w:p>
+      <w:pPr>
+        <w:tabs>
+          <w:tab w:val="left" w:pos="2038"/>
+        </w:tabs>
+      </w:pPr>
       <w:r>
         <w:rPr>
           <w:noProof/>
         </w:rPr>
         <w:drawing>
-          <wp:inline distT="0" distB="0" distL="0" distR="0" wp14:anchorId="5850FF1F" wp14:editId="164DDD27">
+          <wp:inline distT="0" distB="0" distL="0" distR="0" wp14:anchorId="131C1209" wp14:editId="6A25551B">
             <wp:extent cx="5731510" cy="3223895"/>
             <wp:effectExtent l="0" t="0" r="2540" b="0"/>
-            <wp:docPr id="6" name="Picture 6"/>
+            <wp:docPr id="12" name="Picture 12"/>
             <wp:cNvGraphicFramePr>
               <a:graphicFrameLocks xmlns:a="http://schemas.openxmlformats.org/drawingml/2006/main" noChangeAspect="1"/>
             </wp:cNvGraphicFramePr>
@@ -513,28 +356,50 @@
     </w:p>
     <w:p>
       <w:pPr>
-        <w:rPr>
-          <w:noProof/>
-        </w:rPr>
-      </w:pPr>
-    </w:p>
-    <w:p>
-      <w:pPr>
         <w:tabs>
           <w:tab w:val="left" w:pos="2038"/>
         </w:tabs>
       </w:pPr>
       <w:r>
-        <w:tab/>
-        <w:t xml:space="preserve">Come out by clicking </w:t>
-      </w:r>
-      <w:proofErr w:type="spellStart"/>
-      <w:r>
-        <w:t>Ctr</w:t>
-      </w:r>
-      <w:proofErr w:type="spellEnd"/>
-      <w:r>
-        <w:t xml:space="preserve"> + c</w:t>
+        <w:rPr>
+          <w:noProof/>
+        </w:rPr>
+        <w:lastRenderedPageBreak/>
+        <w:drawing>
+          <wp:inline distT="0" distB="0" distL="0" distR="0" wp14:anchorId="09915AAA" wp14:editId="6A4200B6">
+            <wp:extent cx="5731510" cy="3223895"/>
+            <wp:effectExtent l="0" t="0" r="2540" b="0"/>
+            <wp:docPr id="13" name="Picture 13"/>
+            <wp:cNvGraphicFramePr>
+              <a:graphicFrameLocks xmlns:a="http://schemas.openxmlformats.org/drawingml/2006/main" noChangeAspect="1"/>
+            </wp:cNvGraphicFramePr>
+            <a:graphic xmlns:a="http://schemas.openxmlformats.org/drawingml/2006/main">
+              <a:graphicData uri="http://schemas.openxmlformats.org/drawingml/2006/picture">
+                <pic:pic xmlns:pic="http://schemas.openxmlformats.org/drawingml/2006/picture">
+                  <pic:nvPicPr>
+                    <pic:cNvPr id="1" name=""/>
+                    <pic:cNvPicPr/>
+                  </pic:nvPicPr>
+                  <pic:blipFill>
+                    <a:blip r:embed="rId10"/>
+                    <a:stretch>
+                      <a:fillRect/>
+                    </a:stretch>
+                  </pic:blipFill>
+                  <pic:spPr>
+                    <a:xfrm>
+                      <a:off x="0" y="0"/>
+                      <a:ext cx="5731510" cy="3223895"/>
+                    </a:xfrm>
+                    <a:prstGeom prst="rect">
+                      <a:avLst/>
+                    </a:prstGeom>
+                  </pic:spPr>
+                </pic:pic>
+              </a:graphicData>
+            </a:graphic>
+          </wp:inline>
+        </w:drawing>
       </w:r>
     </w:p>
     <w:p>
@@ -543,6 +408,9 @@
           <w:tab w:val="left" w:pos="2038"/>
         </w:tabs>
       </w:pPr>
+      <w:r>
+        <w:t>sudo systemctl status puppetserver</w:t>
+      </w:r>
     </w:p>
     <w:p>
       <w:pPr>
@@ -550,6 +418,46 @@
           <w:tab w:val="left" w:pos="2038"/>
         </w:tabs>
       </w:pPr>
+      <w:r>
+        <w:rPr>
+          <w:noProof/>
+        </w:rPr>
+        <w:drawing>
+          <wp:inline distT="0" distB="0" distL="0" distR="0" wp14:anchorId="0E530897" wp14:editId="683D0ED3">
+            <wp:extent cx="5731510" cy="3223895"/>
+            <wp:effectExtent l="0" t="0" r="2540" b="0"/>
+            <wp:docPr id="14" name="Picture 14"/>
+            <wp:cNvGraphicFramePr>
+              <a:graphicFrameLocks xmlns:a="http://schemas.openxmlformats.org/drawingml/2006/main" noChangeAspect="1"/>
+            </wp:cNvGraphicFramePr>
+            <a:graphic xmlns:a="http://schemas.openxmlformats.org/drawingml/2006/main">
+              <a:graphicData uri="http://schemas.openxmlformats.org/drawingml/2006/picture">
+                <pic:pic xmlns:pic="http://schemas.openxmlformats.org/drawingml/2006/picture">
+                  <pic:nvPicPr>
+                    <pic:cNvPr id="1" name=""/>
+                    <pic:cNvPicPr/>
+                  </pic:nvPicPr>
+                  <pic:blipFill>
+                    <a:blip r:embed="rId11"/>
+                    <a:stretch>
+                      <a:fillRect/>
+                    </a:stretch>
+                  </pic:blipFill>
+                  <pic:spPr>
+                    <a:xfrm>
+                      <a:off x="0" y="0"/>
+                      <a:ext cx="5731510" cy="3223895"/>
+                    </a:xfrm>
+                    <a:prstGeom prst="rect">
+                      <a:avLst/>
+                    </a:prstGeom>
+                  </pic:spPr>
+                </pic:pic>
+              </a:graphicData>
+            </a:graphic>
+          </wp:inline>
+        </w:drawing>
+      </w:r>
     </w:p>
     <w:sectPr>
       <w:pgSz w:w="11906" w:h="16838"/>

</xml_diff>